<commit_message>
los pasé a text
</commit_message>
<xml_diff>
--- a/Ejercicios Hacker Rank/Ejercicios Hacker Rank - Uriel Pérez.docx
+++ b/Ejercicios Hacker Rank/Ejercicios Hacker Rank - Uriel Pérez.docx
@@ -15,35 +15,28 @@
           <w:lang w:val="en-US"/>
         </w:rPr>
       </w:pPr>
-      <w:proofErr w:type="spellStart"/>
       <w:r>
         <w:rPr>
           <w:lang w:val="en-US"/>
         </w:rPr>
-        <w:t>Ejercicio</w:t>
-      </w:r>
-      <w:proofErr w:type="spellEnd"/>
+        <w:t>Ejercicio Hacker Rank – Java If-Els</w:t>
+      </w:r>
       <w:r>
         <w:rPr>
           <w:lang w:val="en-US"/>
         </w:rPr>
-        <w:t xml:space="preserve"> Hacker Rank – Java If-Els</w:t>
-      </w:r>
-      <w:r>
+        <w:t>e</w:t>
+      </w:r>
+    </w:p>
+    <w:p>
+      <w:pPr>
         <w:rPr>
           <w:lang w:val="en-US"/>
         </w:rPr>
-        <w:t>e</w:t>
-      </w:r>
-    </w:p>
-    <w:p>
-      <w:pPr>
-        <w:rPr>
-          <w:lang w:val="en-US"/>
-        </w:rPr>
       </w:pPr>
       <w:r>
         <w:rPr>
+          <w:noProof/>
           <w:lang w:val="en-US"/>
         </w:rPr>
         <w:drawing>
@@ -98,6 +91,7 @@
       </w:pPr>
       <w:r>
         <w:rPr>
+          <w:noProof/>
           <w:lang w:val="en-US"/>
         </w:rPr>
         <w:drawing>
@@ -142,16 +136,14 @@
     <w:p/>
     <w:p>
       <w:r>
-        <w:t xml:space="preserve">Ejercicio Hacker Rank – Plus </w:t>
-      </w:r>
-      <w:proofErr w:type="spellStart"/>
-      <w:r>
-        <w:t>Minus</w:t>
-      </w:r>
-      <w:proofErr w:type="spellEnd"/>
-    </w:p>
-    <w:p>
-      <w:r>
+        <w:t>Ejercicio Hacker Rank – Plus Minus</w:t>
+      </w:r>
+    </w:p>
+    <w:p>
+      <w:r>
+        <w:rPr>
+          <w:noProof/>
+        </w:rPr>
         <w:drawing>
           <wp:inline distT="0" distB="0" distL="0" distR="0" wp14:anchorId="59F00C82" wp14:editId="52636D94">
             <wp:extent cx="5612130" cy="3831590"/>
@@ -191,6 +183,9 @@
     </w:p>
     <w:p>
       <w:r>
+        <w:rPr>
+          <w:noProof/>
+        </w:rPr>
         <w:drawing>
           <wp:inline distT="0" distB="0" distL="0" distR="0" wp14:anchorId="4826DBC7" wp14:editId="6F90A166">
             <wp:extent cx="5612130" cy="3037205"/>
@@ -230,19 +225,14 @@
     </w:p>
     <w:p>
       <w:r>
-        <w:t xml:space="preserve">Ejercicio Hacker Rank – Java </w:t>
-      </w:r>
-      <w:proofErr w:type="spellStart"/>
-      <w:r>
-        <w:t>Loops</w:t>
-      </w:r>
-      <w:proofErr w:type="spellEnd"/>
-      <w:r>
-        <w:t xml:space="preserve"> ll</w:t>
-      </w:r>
-    </w:p>
-    <w:p>
-      <w:r>
+        <w:t>Ejercicio Hacker Rank – Java Loops ll</w:t>
+      </w:r>
+    </w:p>
+    <w:p>
+      <w:r>
+        <w:rPr>
+          <w:noProof/>
+        </w:rPr>
         <w:lastRenderedPageBreak/>
         <w:drawing>
           <wp:inline distT="0" distB="0" distL="0" distR="0" wp14:anchorId="1E83B8B4" wp14:editId="78F4389D">
@@ -281,8 +271,13 @@
         </w:drawing>
       </w:r>
     </w:p>
-    <w:p>
-      <w:r>
+    <w:p/>
+    <w:p/>
+    <w:p>
+      <w:r>
+        <w:rPr>
+          <w:noProof/>
+        </w:rPr>
         <w:drawing>
           <wp:inline distT="0" distB="0" distL="0" distR="0" wp14:anchorId="455258E0" wp14:editId="50F05237">
             <wp:extent cx="5612130" cy="3042920"/>
@@ -308,6 +303,99 @@
                     <a:xfrm>
                       <a:off x="0" y="0"/>
                       <a:ext cx="5612130" cy="3042920"/>
+                    </a:xfrm>
+                    <a:prstGeom prst="rect">
+                      <a:avLst/>
+                    </a:prstGeom>
+                  </pic:spPr>
+                </pic:pic>
+              </a:graphicData>
+            </a:graphic>
+          </wp:inline>
+        </w:drawing>
+      </w:r>
+    </w:p>
+    <w:p/>
+    <w:p/>
+    <w:p/>
+    <w:p>
+      <w:r>
+        <w:t>Ejercicio hacker rank : Prime Checker</w:t>
+      </w:r>
+    </w:p>
+    <w:p>
+      <w:r>
+        <w:drawing>
+          <wp:inline distT="0" distB="0" distL="0" distR="0" wp14:anchorId="414C8B14" wp14:editId="5BCFF23F">
+            <wp:extent cx="5612130" cy="3376930"/>
+            <wp:effectExtent l="0" t="0" r="7620" b="0"/>
+            <wp:docPr id="6" name="Imagen 6" descr="Captura de pantalla de un celular&#10;&#10;Descripción generada automáticamente"/>
+            <wp:cNvGraphicFramePr>
+              <a:graphicFrameLocks xmlns:a="http://schemas.openxmlformats.org/drawingml/2006/main" noChangeAspect="1"/>
+            </wp:cNvGraphicFramePr>
+            <a:graphic xmlns:a="http://schemas.openxmlformats.org/drawingml/2006/main">
+              <a:graphicData uri="http://schemas.openxmlformats.org/drawingml/2006/picture">
+                <pic:pic xmlns:pic="http://schemas.openxmlformats.org/drawingml/2006/picture">
+                  <pic:nvPicPr>
+                    <pic:cNvPr id="6" name="Imagen 6" descr="Captura de pantalla de un celular&#10;&#10;Descripción generada automáticamente"/>
+                    <pic:cNvPicPr/>
+                  </pic:nvPicPr>
+                  <pic:blipFill>
+                    <a:blip r:embed="rId10"/>
+                    <a:stretch>
+                      <a:fillRect/>
+                    </a:stretch>
+                  </pic:blipFill>
+                  <pic:spPr>
+                    <a:xfrm>
+                      <a:off x="0" y="0"/>
+                      <a:ext cx="5612130" cy="3376930"/>
+                    </a:xfrm>
+                    <a:prstGeom prst="rect">
+                      <a:avLst/>
+                    </a:prstGeom>
+                  </pic:spPr>
+                </pic:pic>
+              </a:graphicData>
+            </a:graphic>
+          </wp:inline>
+        </w:drawing>
+      </w:r>
+    </w:p>
+    <w:p/>
+    <w:p>
+      <w:r>
+        <w:t>Ejercicio Hacker Rank – Java Map</w:t>
+      </w:r>
+    </w:p>
+    <w:p>
+      <w:r>
+        <w:lastRenderedPageBreak/>
+        <w:drawing>
+          <wp:inline distT="0" distB="0" distL="0" distR="0" wp14:anchorId="0CED7A70" wp14:editId="0430B200">
+            <wp:extent cx="5612130" cy="3355340"/>
+            <wp:effectExtent l="0" t="0" r="7620" b="0"/>
+            <wp:docPr id="8" name="Imagen 8" descr="Captura de pantalla de un celular&#10;&#10;Descripción generada automáticamente"/>
+            <wp:cNvGraphicFramePr>
+              <a:graphicFrameLocks xmlns:a="http://schemas.openxmlformats.org/drawingml/2006/main" noChangeAspect="1"/>
+            </wp:cNvGraphicFramePr>
+            <a:graphic xmlns:a="http://schemas.openxmlformats.org/drawingml/2006/main">
+              <a:graphicData uri="http://schemas.openxmlformats.org/drawingml/2006/picture">
+                <pic:pic xmlns:pic="http://schemas.openxmlformats.org/drawingml/2006/picture">
+                  <pic:nvPicPr>
+                    <pic:cNvPr id="8" name="Imagen 8" descr="Captura de pantalla de un celular&#10;&#10;Descripción generada automáticamente"/>
+                    <pic:cNvPicPr/>
+                  </pic:nvPicPr>
+                  <pic:blipFill>
+                    <a:blip r:embed="rId11"/>
+                    <a:stretch>
+                      <a:fillRect/>
+                    </a:stretch>
+                  </pic:blipFill>
+                  <pic:spPr>
+                    <a:xfrm>
+                      <a:off x="0" y="0"/>
+                      <a:ext cx="5612130" cy="3355340"/>
                     </a:xfrm>
                     <a:prstGeom prst="rect">
                       <a:avLst/>

</xml_diff>